<commit_message>
sign up end point
</commit_message>
<xml_diff>
--- a/HuygebaertGabriel.docx
+++ b/HuygebaertGabriel.docx
@@ -14,6 +14,7 @@
           <w:docPartUnique/>
         </w:docPartObj>
       </w:sdtPr>
+      <w:sdtEndPr/>
       <w:sdtContent>
         <w:p>
           <w:pPr>
@@ -3697,6 +3698,7 @@
                                     <w:dataBinding w:prefixMappings="xmlns:ns0='http://purl.org/dc/elements/1.1/' xmlns:ns1='http://schemas.openxmlformats.org/package/2006/metadata/core-properties' " w:xpath="/ns1:coreProperties[1]/ns0:creator[1]" w:storeItemID="{6C3C8BC8-F283-45AE-878A-BAB7291924A1}"/>
                                     <w:text/>
                                   </w:sdtPr>
+                                  <w:sdtEndPr/>
                                   <w:sdtContent>
                                     <w:r>
                                       <w:rPr>
@@ -3733,6 +3735,7 @@
                                     <w:dataBinding w:prefixMappings="xmlns:ns0='http://schemas.openxmlformats.org/officeDocument/2006/extended-properties' " w:xpath="/ns0:Properties[1]/ns0:Company[1]" w:storeItemID="{6668398D-A668-4E3E-A5EB-62B293D839F1}"/>
                                     <w:text/>
                                   </w:sdtPr>
+                                  <w:sdtEndPr/>
                                   <w:sdtContent>
                                     <w:r>
                                       <w:rPr>
@@ -3952,6 +3955,7 @@
                                     <w:dataBinding w:prefixMappings="xmlns:ns0='http://purl.org/dc/elements/1.1/' xmlns:ns1='http://schemas.openxmlformats.org/package/2006/metadata/core-properties' " w:xpath="/ns1:coreProperties[1]/ns0:title[1]" w:storeItemID="{6C3C8BC8-F283-45AE-878A-BAB7291924A1}"/>
                                     <w:text/>
                                   </w:sdtPr>
+                                  <w:sdtEndPr/>
                                   <w:sdtContent>
                                     <w:r>
                                       <w:rPr>
@@ -4139,8 +4143,13 @@
         <w:ind w:hanging="360"/>
         <w:jc w:val="both"/>
       </w:pPr>
+      <w:proofErr w:type="gramStart"/>
       <w:r>
-        <w:t>ajouter un objet à vendre</w:t>
+        <w:t>ajouter</w:t>
+      </w:r>
+      <w:proofErr w:type="gramEnd"/>
+      <w:r>
+        <w:t xml:space="preserve"> un objet à vendre</w:t>
       </w:r>
     </w:p>
     <w:p>
@@ -4153,8 +4162,13 @@
         <w:ind w:hanging="360"/>
         <w:jc w:val="both"/>
       </w:pPr>
+      <w:proofErr w:type="gramStart"/>
       <w:r>
-        <w:t>obtenir la liste des tous les objets et filtrer cette liste en n’affichant que les objets proches de lui</w:t>
+        <w:t>obtenir</w:t>
+      </w:r>
+      <w:proofErr w:type="gramEnd"/>
+      <w:r>
+        <w:t xml:space="preserve"> la liste des tous les objets et filtrer cette liste en n’affichant que les objets proches de lui</w:t>
       </w:r>
     </w:p>
     <w:p>
@@ -4167,8 +4181,13 @@
         <w:ind w:hanging="360"/>
         <w:jc w:val="both"/>
       </w:pPr>
+      <w:proofErr w:type="gramStart"/>
       <w:r>
-        <w:t>visualiser les informations détaillées d’un objet</w:t>
+        <w:t>visualiser</w:t>
+      </w:r>
+      <w:proofErr w:type="gramEnd"/>
+      <w:r>
+        <w:t xml:space="preserve"> les informations détaillées d’un objet</w:t>
       </w:r>
     </w:p>
     <w:p>
@@ -4181,8 +4200,13 @@
         <w:ind w:hanging="360"/>
         <w:jc w:val="both"/>
       </w:pPr>
+      <w:proofErr w:type="gramStart"/>
       <w:r>
-        <w:t>placer un objet dans sa liste des objets à suivre et afficher sa liste d’objets à suivre</w:t>
+        <w:t>placer</w:t>
+      </w:r>
+      <w:proofErr w:type="gramEnd"/>
+      <w:r>
+        <w:t xml:space="preserve"> un objet dans sa liste des objets à suivre et afficher sa liste d’objets à suivre</w:t>
       </w:r>
     </w:p>
     <w:p>
@@ -4190,7 +4214,15 @@
         <w:spacing w:after="583"/>
       </w:pPr>
       <w:r>
-        <w:t>Les différentes informations seront stockées dans une base de données. Cette base de données sera manipulée par des services distants (RPC PHP ou services web RESTfull en Java) qui renverront des informations au format texte pur ou au format JSON.</w:t>
+        <w:t xml:space="preserve">Les différentes informations seront stockées dans une base de données. Cette base de données sera manipulée par des services distants (RPC PHP ou services web </w:t>
+      </w:r>
+      <w:proofErr w:type="spellStart"/>
+      <w:r>
+        <w:t>RESTfull</w:t>
+      </w:r>
+      <w:proofErr w:type="spellEnd"/>
+      <w:r>
+        <w:t xml:space="preserve"> en Java) qui renverront des informations au format texte pur ou au format JSON.</w:t>
       </w:r>
     </w:p>
     <w:p>
@@ -5222,10 +5254,12 @@
         <w:pStyle w:val="Titre2"/>
       </w:pPr>
       <w:bookmarkStart w:id="3" w:name="_Toc111475906"/>
+      <w:proofErr w:type="spellStart"/>
       <w:r>
         <w:t>Account</w:t>
       </w:r>
       <w:bookmarkEnd w:id="3"/>
+      <w:proofErr w:type="spellEnd"/>
     </w:p>
     <w:p>
       <w:pPr>
@@ -5390,7 +5424,73 @@
         </w:drawing>
       </w:r>
     </w:p>
-    <w:p/>
+    <w:p>
+      <w:pPr>
+        <w:pStyle w:val="Titre2"/>
+      </w:pPr>
+      <w:r>
+        <w:t>Jet 2</w:t>
+      </w:r>
+    </w:p>
+    <w:p>
+      <w:r>
+        <w:rPr>
+          <w:noProof/>
+        </w:rPr>
+        <w:drawing>
+          <wp:inline distT="0" distB="0" distL="0" distR="0" wp14:anchorId="306BE7BE" wp14:editId="6D300333">
+            <wp:extent cx="5760720" cy="2271395"/>
+            <wp:effectExtent l="0" t="0" r="0" b="0"/>
+            <wp:docPr id="33" name="Image 33"/>
+            <wp:cNvGraphicFramePr>
+              <a:graphicFrameLocks xmlns:a="http://schemas.openxmlformats.org/drawingml/2006/main" noChangeAspect="1"/>
+            </wp:cNvGraphicFramePr>
+            <a:graphic xmlns:a="http://schemas.openxmlformats.org/drawingml/2006/main">
+              <a:graphicData uri="http://schemas.openxmlformats.org/drawingml/2006/picture">
+                <pic:pic xmlns:pic="http://schemas.openxmlformats.org/drawingml/2006/picture">
+                  <pic:nvPicPr>
+                    <pic:cNvPr id="1" name=""/>
+                    <pic:cNvPicPr/>
+                  </pic:nvPicPr>
+                  <pic:blipFill>
+                    <a:blip r:embed="rId9"/>
+                    <a:stretch>
+                      <a:fillRect/>
+                    </a:stretch>
+                  </pic:blipFill>
+                  <pic:spPr>
+                    <a:xfrm>
+                      <a:off x="0" y="0"/>
+                      <a:ext cx="5760720" cy="2271395"/>
+                    </a:xfrm>
+                    <a:prstGeom prst="rect">
+                      <a:avLst/>
+                    </a:prstGeom>
+                  </pic:spPr>
+                </pic:pic>
+              </a:graphicData>
+            </a:graphic>
+          </wp:inline>
+        </w:drawing>
+      </w:r>
+    </w:p>
+    <w:p>
+      <w:pPr>
+        <w:rPr>
+          <w:rFonts w:ascii="Times New Roman" w:hAnsi="Times New Roman" w:cs="Times New Roman"/>
+          <w:sz w:val="24"/>
+          <w:szCs w:val="24"/>
+        </w:rPr>
+      </w:pPr>
+      <w:r>
+        <w:rPr>
+          <w:rFonts w:ascii="Times New Roman" w:hAnsi="Times New Roman" w:cs="Times New Roman"/>
+          <w:sz w:val="24"/>
+          <w:szCs w:val="24"/>
+        </w:rPr>
+        <w:t>Il manquait un lien entre l’utilisateur qui vend l’objet. Il n’était pas possible d’obtenir une position pour ce dernier, sinon.</w:t>
+      </w:r>
+    </w:p>
     <w:p>
       <w:pPr>
         <w:pStyle w:val="Titre1"/>
@@ -5403,6 +5503,7 @@
         <w:rPr>
           <w:lang w:val="fr-FR"/>
         </w:rPr>
+        <w:lastRenderedPageBreak/>
         <w:t>Analyse</w:t>
       </w:r>
       <w:bookmarkEnd w:id="7"/>
@@ -5423,7 +5524,27 @@
           <w:szCs w:val="24"/>
           <w:lang w:val="fr-FR"/>
         </w:rPr>
-        <w:t xml:space="preserve">Analyse semi waterfall. </w:t>
+        <w:t xml:space="preserve">Analyse semi </w:t>
+      </w:r>
+      <w:proofErr w:type="spellStart"/>
+      <w:r>
+        <w:rPr>
+          <w:rFonts w:ascii="Times New Roman" w:hAnsi="Times New Roman" w:cs="Times New Roman"/>
+          <w:sz w:val="24"/>
+          <w:szCs w:val="24"/>
+          <w:lang w:val="fr-FR"/>
+        </w:rPr>
+        <w:t>waterfall</w:t>
+      </w:r>
+      <w:proofErr w:type="spellEnd"/>
+      <w:r>
+        <w:rPr>
+          <w:rFonts w:ascii="Times New Roman" w:hAnsi="Times New Roman" w:cs="Times New Roman"/>
+          <w:sz w:val="24"/>
+          <w:szCs w:val="24"/>
+          <w:lang w:val="fr-FR"/>
+        </w:rPr>
+        <w:t xml:space="preserve">. </w:t>
       </w:r>
       <w:r>
         <w:rPr>
@@ -5465,7 +5586,6 @@
         <w:rPr>
           <w:lang w:val="en-GB"/>
         </w:rPr>
-        <w:lastRenderedPageBreak/>
         <w:t>Use case diagram</w:t>
       </w:r>
       <w:bookmarkEnd w:id="8"/>
@@ -5510,7 +5630,7 @@
                     <pic:cNvPicPr/>
                   </pic:nvPicPr>
                   <pic:blipFill>
-                    <a:blip r:embed="rId9"/>
+                    <a:blip r:embed="rId10"/>
                     <a:stretch>
                       <a:fillRect/>
                     </a:stretch>
@@ -5560,12 +5680,12 @@
       <w:pPr>
         <w:pStyle w:val="Titre3"/>
         <w:rPr>
-          <w:lang w:val="en-GB"/>
+          <w:lang w:val="fr-FR"/>
         </w:rPr>
       </w:pPr>
       <w:r>
         <w:rPr>
-          <w:lang w:val="en-GB"/>
+          <w:lang w:val="fr-FR"/>
         </w:rPr>
         <w:t>Jet 2</w:t>
       </w:r>
@@ -5573,14 +5693,14 @@
     <w:p>
       <w:pPr>
         <w:rPr>
-          <w:lang w:val="en-GB"/>
+          <w:lang w:val="fr-FR"/>
         </w:rPr>
       </w:pPr>
     </w:p>
     <w:p>
       <w:pPr>
         <w:rPr>
-          <w:lang w:val="en-GB"/>
+          <w:lang w:val="fr-FR"/>
         </w:rPr>
       </w:pPr>
     </w:p>
@@ -5588,50 +5708,66 @@
       <w:pPr>
         <w:pStyle w:val="Titre2"/>
         <w:rPr>
-          <w:lang w:val="en-GB"/>
+          <w:lang w:val="fr-FR"/>
         </w:rPr>
       </w:pPr>
       <w:bookmarkStart w:id="10" w:name="_Toc111475913"/>
       <w:r>
         <w:rPr>
-          <w:lang w:val="en-GB"/>
+          <w:lang w:val="fr-FR"/>
         </w:rPr>
-        <w:t>Class diagram</w:t>
+        <w:t xml:space="preserve">Class </w:t>
+      </w:r>
+      <w:proofErr w:type="spellStart"/>
+      <w:r>
+        <w:rPr>
+          <w:lang w:val="fr-FR"/>
+        </w:rPr>
+        <w:t>diagram</w:t>
       </w:r>
       <w:bookmarkEnd w:id="10"/>
+      <w:proofErr w:type="spellEnd"/>
     </w:p>
     <w:p>
       <w:pPr>
         <w:pStyle w:val="Titre3"/>
         <w:rPr>
-          <w:lang w:val="en-GB"/>
+          <w:lang w:val="fr-FR"/>
         </w:rPr>
       </w:pPr>
       <w:bookmarkStart w:id="11" w:name="_Toc111475914"/>
       <w:r>
         <w:rPr>
-          <w:lang w:val="en-GB"/>
+          <w:lang w:val="fr-FR"/>
         </w:rPr>
         <w:t>Jet 1</w:t>
       </w:r>
       <w:bookmarkEnd w:id="11"/>
       <w:r>
         <w:rPr>
-          <w:lang w:val="en-GB"/>
+          <w:lang w:val="fr-FR"/>
         </w:rPr>
-        <w:t xml:space="preserve"> M</w:t>
+        <w:t xml:space="preserve"> MODIFIER</w:t>
       </w:r>
       <w:r>
         <w:rPr>
-          <w:lang w:val="en-GB"/>
+          <w:lang w:val="fr-FR"/>
         </w:rPr>
-        <w:t>ODIFIER</w:t>
+        <w:t xml:space="preserve"> </w:t>
       </w:r>
+      <w:proofErr w:type="gramStart"/>
       <w:r>
         <w:rPr>
-          <w:lang w:val="en-GB"/>
+          <w:lang w:val="fr-FR"/>
         </w:rPr>
-        <w:t xml:space="preserve"> ( longitude + latitude )</w:t>
+        <w:t>( longitude</w:t>
+      </w:r>
+      <w:proofErr w:type="gramEnd"/>
+      <w:r>
+        <w:rPr>
+          <w:lang w:val="fr-FR"/>
+        </w:rPr>
+        <w:t xml:space="preserve"> + latitude )</w:t>
       </w:r>
     </w:p>
     <w:p>
@@ -5661,7 +5797,7 @@
                     <pic:cNvPicPr/>
                   </pic:nvPicPr>
                   <pic:blipFill>
-                    <a:blip r:embed="rId10"/>
+                    <a:blip r:embed="rId11"/>
                     <a:stretch>
                       <a:fillRect/>
                     </a:stretch>
@@ -5733,7 +5869,7 @@
     <w:p/>
     <w:p/>
     <w:sectPr>
-      <w:footerReference w:type="default" r:id="rId11"/>
+      <w:footerReference w:type="default" r:id="rId12"/>
       <w:pgSz w:w="11906" w:h="16838"/>
       <w:pgMar w:top="1417" w:right="1417" w:bottom="1417" w:left="1417" w:header="708" w:footer="708" w:gutter="0"/>
       <w:pgNumType w:start="0"/>
@@ -5780,6 +5916,7 @@
         <w:docPartUnique/>
       </w:docPartObj>
     </w:sdtPr>
+    <w:sdtEndPr/>
     <w:sdtContent>
       <w:p>
         <w:pPr>

</xml_diff>

<commit_message>
first step add picture
</commit_message>
<xml_diff>
--- a/HuygebaertGabriel.docx
+++ b/HuygebaertGabriel.docx
@@ -14,7 +14,6 @@
           <w:docPartUnique/>
         </w:docPartObj>
       </w:sdtPr>
-      <w:sdtEndPr/>
       <w:sdtContent>
         <w:p>
           <w:pPr>
@@ -3698,7 +3697,6 @@
                                     <w:dataBinding w:prefixMappings="xmlns:ns0='http://purl.org/dc/elements/1.1/' xmlns:ns1='http://schemas.openxmlformats.org/package/2006/metadata/core-properties' " w:xpath="/ns1:coreProperties[1]/ns0:creator[1]" w:storeItemID="{6C3C8BC8-F283-45AE-878A-BAB7291924A1}"/>
                                     <w:text/>
                                   </w:sdtPr>
-                                  <w:sdtEndPr/>
                                   <w:sdtContent>
                                     <w:r>
                                       <w:rPr>
@@ -3735,7 +3733,6 @@
                                     <w:dataBinding w:prefixMappings="xmlns:ns0='http://schemas.openxmlformats.org/officeDocument/2006/extended-properties' " w:xpath="/ns0:Properties[1]/ns0:Company[1]" w:storeItemID="{6668398D-A668-4E3E-A5EB-62B293D839F1}"/>
                                     <w:text/>
                                   </w:sdtPr>
-                                  <w:sdtEndPr/>
                                   <w:sdtContent>
                                     <w:r>
                                       <w:rPr>
@@ -3800,7 +3797,6 @@
                               <w:dataBinding w:prefixMappings="xmlns:ns0='http://purl.org/dc/elements/1.1/' xmlns:ns1='http://schemas.openxmlformats.org/package/2006/metadata/core-properties' " w:xpath="/ns1:coreProperties[1]/ns0:creator[1]" w:storeItemID="{6C3C8BC8-F283-45AE-878A-BAB7291924A1}"/>
                               <w:text/>
                             </w:sdtPr>
-                            <w:sdtEndPr/>
                             <w:sdtContent>
                               <w:r>
                                 <w:rPr>
@@ -3837,7 +3833,6 @@
                               <w:dataBinding w:prefixMappings="xmlns:ns0='http://schemas.openxmlformats.org/officeDocument/2006/extended-properties' " w:xpath="/ns0:Properties[1]/ns0:Company[1]" w:storeItemID="{6668398D-A668-4E3E-A5EB-62B293D839F1}"/>
                               <w:text/>
                             </w:sdtPr>
-                            <w:sdtEndPr/>
                             <w:sdtContent>
                               <w:r>
                                 <w:rPr>
@@ -3955,7 +3950,6 @@
                                     <w:dataBinding w:prefixMappings="xmlns:ns0='http://purl.org/dc/elements/1.1/' xmlns:ns1='http://schemas.openxmlformats.org/package/2006/metadata/core-properties' " w:xpath="/ns1:coreProperties[1]/ns0:title[1]" w:storeItemID="{6C3C8BC8-F283-45AE-878A-BAB7291924A1}"/>
                                     <w:text/>
                                   </w:sdtPr>
-                                  <w:sdtEndPr/>
                                   <w:sdtContent>
                                     <w:r>
                                       <w:rPr>
@@ -3975,9 +3969,11 @@
                                 </w:r>
                               </w:p>
                               <w:p>
+                                <w:proofErr w:type="spellStart"/>
                                 <w:r>
                                   <w:t>FreeBay</w:t>
                                 </w:r>
+                                <w:proofErr w:type="spellEnd"/>
                               </w:p>
                               <w:p>
                                 <w:r>
@@ -4032,7 +4028,6 @@
                               <w:dataBinding w:prefixMappings="xmlns:ns0='http://purl.org/dc/elements/1.1/' xmlns:ns1='http://schemas.openxmlformats.org/package/2006/metadata/core-properties' " w:xpath="/ns1:coreProperties[1]/ns0:title[1]" w:storeItemID="{6C3C8BC8-F283-45AE-878A-BAB7291924A1}"/>
                               <w:text/>
                             </w:sdtPr>
-                            <w:sdtEndPr/>
                             <w:sdtContent>
                               <w:r>
                                 <w:rPr>
@@ -4052,9 +4047,11 @@
                           </w:r>
                         </w:p>
                         <w:p>
+                          <w:proofErr w:type="spellStart"/>
                           <w:r>
                             <w:t>FreeBay</w:t>
                           </w:r>
+                          <w:proofErr w:type="spellEnd"/>
                         </w:p>
                         <w:p>
                           <w:r>
@@ -4202,7 +4199,15 @@
         <w:spacing w:after="583"/>
       </w:pPr>
       <w:r>
-        <w:t>Les différentes informations seront stockées dans une base de données. Cette base de données sera manipulée par des services distants (RPC PHP ou services web RESTfull en Java) qui renverront des informations au format texte pur ou au format JSON.</w:t>
+        <w:t xml:space="preserve">Les différentes informations seront stockées dans une base de données. Cette base de données sera manipulée par des services distants (RPC PHP ou services web </w:t>
+      </w:r>
+      <w:proofErr w:type="spellStart"/>
+      <w:r>
+        <w:t>RESTfull</w:t>
+      </w:r>
+      <w:proofErr w:type="spellEnd"/>
+      <w:r>
+        <w:t xml:space="preserve"> en Java) qui renverront des informations au format texte pur ou au format JSON.</w:t>
       </w:r>
     </w:p>
     <w:p>
@@ -5197,27 +5202,23 @@
             <w:fldChar w:fldCharType="end"/>
           </w:r>
         </w:p>
-        <w:p>
-          <w:pPr>
-            <w:rPr>
-              <w:b/>
-              <w:bCs/>
-              <w:lang w:val="fr-FR"/>
-            </w:rPr>
-          </w:pPr>
-        </w:p>
-        <w:p/>
       </w:sdtContent>
     </w:sdt>
     <w:p>
       <w:pPr>
         <w:pStyle w:val="Titre1"/>
       </w:pPr>
-      <w:bookmarkStart w:id="1" w:name="_Toc111475904"/>
-      <w:r>
-        <w:t>Façon d’utiliser le programme</w:t>
-      </w:r>
-      <w:bookmarkEnd w:id="1"/>
+      <w:r>
+        <w:t>Faire fonctionner le programme</w:t>
+      </w:r>
+    </w:p>
+    <w:p>
+      <w:pPr>
+        <w:pStyle w:val="Titre2"/>
+      </w:pPr>
+      <w:r>
+        <w:t>Création de la base de données</w:t>
+      </w:r>
     </w:p>
     <w:p>
       <w:pPr>
@@ -5227,58 +5228,75 @@
           <w:szCs w:val="24"/>
         </w:rPr>
       </w:pPr>
-    </w:p>
-    <w:p>
-      <w:pPr>
-        <w:pStyle w:val="Titre1"/>
-      </w:pPr>
-      <w:bookmarkStart w:id="2" w:name="_Toc111475907"/>
-      <w:r>
-        <w:t>Lien Git</w:t>
-      </w:r>
-      <w:bookmarkEnd w:id="2"/>
-    </w:p>
-    <w:p>
       <w:r>
         <w:rPr>
           <w:rFonts w:ascii="Times New Roman" w:hAnsi="Times New Roman" w:cs="Times New Roman"/>
           <w:sz w:val="24"/>
           <w:szCs w:val="24"/>
         </w:rPr>
-        <w:t>https://github.com/Kira-Atha/Java2-22/tree/Gabriel</w:t>
-      </w:r>
-    </w:p>
-    <w:p/>
-    <w:p/>
-    <w:p/>
-    <w:p/>
-    <w:p/>
-    <w:p/>
-    <w:p/>
-    <w:p/>
-    <w:p/>
-    <w:p/>
-    <w:p>
-      <w:pPr>
-        <w:pStyle w:val="Titre1"/>
-      </w:pPr>
-      <w:bookmarkStart w:id="3" w:name="_Toc111475908"/>
-      <w:r>
-        <w:lastRenderedPageBreak/>
-        <w:t>Base de données</w:t>
-      </w:r>
-      <w:bookmarkEnd w:id="3"/>
+        <w:t xml:space="preserve">Depuis </w:t>
+      </w:r>
+      <w:proofErr w:type="spellStart"/>
+      <w:r>
+        <w:rPr>
+          <w:rFonts w:ascii="Times New Roman" w:hAnsi="Times New Roman" w:cs="Times New Roman"/>
+          <w:sz w:val="24"/>
+          <w:szCs w:val="24"/>
+        </w:rPr>
+        <w:t>UwAmp</w:t>
+      </w:r>
+      <w:proofErr w:type="spellEnd"/>
+      <w:r>
+        <w:rPr>
+          <w:rFonts w:ascii="Times New Roman" w:hAnsi="Times New Roman" w:cs="Times New Roman"/>
+          <w:sz w:val="24"/>
+          <w:szCs w:val="24"/>
+        </w:rPr>
+        <w:t xml:space="preserve">, accéder à l’outil PHPMyAdmin et créer </w:t>
+      </w:r>
+      <w:r>
+        <w:rPr>
+          <w:rFonts w:ascii="Times New Roman" w:hAnsi="Times New Roman" w:cs="Times New Roman"/>
+          <w:sz w:val="24"/>
+          <w:szCs w:val="24"/>
+        </w:rPr>
+        <w:t>une nouvelle</w:t>
+      </w:r>
+      <w:r>
+        <w:rPr>
+          <w:rFonts w:ascii="Times New Roman" w:hAnsi="Times New Roman" w:cs="Times New Roman"/>
+          <w:sz w:val="24"/>
+          <w:szCs w:val="24"/>
+        </w:rPr>
+        <w:t xml:space="preserve"> base de données</w:t>
+      </w:r>
+      <w:r>
+        <w:rPr>
+          <w:rFonts w:ascii="Times New Roman" w:hAnsi="Times New Roman" w:cs="Times New Roman"/>
+          <w:sz w:val="24"/>
+          <w:szCs w:val="24"/>
+        </w:rPr>
+        <w:t xml:space="preserve"> vide.</w:t>
+      </w:r>
     </w:p>
     <w:p>
+      <w:pPr>
+        <w:jc w:val="center"/>
+        <w:rPr>
+          <w:rFonts w:ascii="Times New Roman" w:hAnsi="Times New Roman" w:cs="Times New Roman"/>
+          <w:sz w:val="24"/>
+          <w:szCs w:val="24"/>
+        </w:rPr>
+      </w:pPr>
       <w:r>
         <w:rPr>
           <w:noProof/>
         </w:rPr>
         <w:drawing>
-          <wp:inline distT="0" distB="0" distL="0" distR="0" wp14:anchorId="306BE7BE" wp14:editId="6D300333">
-            <wp:extent cx="5760720" cy="2271395"/>
-            <wp:effectExtent l="0" t="0" r="0" b="0"/>
-            <wp:docPr id="33" name="Image 33"/>
+          <wp:inline distT="0" distB="0" distL="0" distR="0" wp14:anchorId="003CE68A" wp14:editId="126450EF">
+            <wp:extent cx="2109705" cy="3943978"/>
+            <wp:effectExtent l="0" t="0" r="5080" b="0"/>
+            <wp:docPr id="36" name="Image 36" descr="Une image contenant texte&#10;&#10;Description générée automatiquement"/>
             <wp:cNvGraphicFramePr>
               <a:graphicFrameLocks xmlns:a="http://schemas.openxmlformats.org/drawingml/2006/main" noChangeAspect="1"/>
             </wp:cNvGraphicFramePr>
@@ -5286,7 +5304,7 @@
               <a:graphicData uri="http://schemas.openxmlformats.org/drawingml/2006/picture">
                 <pic:pic xmlns:pic="http://schemas.openxmlformats.org/drawingml/2006/picture">
                   <pic:nvPicPr>
-                    <pic:cNvPr id="1" name=""/>
+                    <pic:cNvPr id="36" name="Image 36" descr="Une image contenant texte&#10;&#10;Description générée automatiquement"/>
                     <pic:cNvPicPr/>
                   </pic:nvPicPr>
                   <pic:blipFill>
@@ -5298,7 +5316,7 @@
                   <pic:spPr>
                     <a:xfrm>
                       <a:off x="0" y="0"/>
-                      <a:ext cx="5760720" cy="2271395"/>
+                      <a:ext cx="2115334" cy="3954502"/>
                     </a:xfrm>
                     <a:prstGeom prst="rect">
                       <a:avLst/>
@@ -5325,47 +5343,91 @@
           <w:sz w:val="24"/>
           <w:szCs w:val="24"/>
         </w:rPr>
-        <w:t>L</w:t>
-      </w:r>
+        <w:t xml:space="preserve">Création des tables =&gt; </w:t>
+      </w:r>
+      <w:proofErr w:type="spellStart"/>
       <w:r>
         <w:rPr>
           <w:rFonts w:ascii="Times New Roman" w:hAnsi="Times New Roman" w:cs="Times New Roman"/>
           <w:sz w:val="24"/>
           <w:szCs w:val="24"/>
         </w:rPr>
-        <w:t>a table « list_tracked_items » permet d’anticiper une éventuelle amélioration du programme. Par exemple, si j’avai</w:t>
-      </w:r>
+        <w:t>sgbd</w:t>
+      </w:r>
+      <w:proofErr w:type="spellEnd"/>
       <w:r>
         <w:rPr>
           <w:rFonts w:ascii="Times New Roman" w:hAnsi="Times New Roman" w:cs="Times New Roman"/>
           <w:sz w:val="24"/>
           <w:szCs w:val="24"/>
         </w:rPr>
-        <w:t>s décidé de donner la possibilité à l’utilisateur de créer plusieurs listes</w:t>
-      </w:r>
+        <w:t>/</w:t>
+      </w:r>
+      <w:proofErr w:type="spellStart"/>
       <w:r>
         <w:rPr>
           <w:rFonts w:ascii="Times New Roman" w:hAnsi="Times New Roman" w:cs="Times New Roman"/>
           <w:sz w:val="24"/>
           <w:szCs w:val="24"/>
         </w:rPr>
-        <w:t xml:space="preserve"> ( Alors</w:t>
-      </w:r>
-      <w:r>
+        <w:t>CREATE.sql</w:t>
+      </w:r>
+      <w:proofErr w:type="spellEnd"/>
+    </w:p>
+    <w:p/>
+    <w:p>
+      <w:pPr>
+        <w:pStyle w:val="Titre2"/>
+      </w:pPr>
+      <w:r>
+        <w:t xml:space="preserve">Modifications pour accéder aux </w:t>
+      </w:r>
+      <w:r>
+        <w:t xml:space="preserve">RPC </w:t>
+      </w:r>
+      <w:proofErr w:type="spellStart"/>
+      <w:r>
+        <w:t>php</w:t>
+      </w:r>
+      <w:proofErr w:type="spellEnd"/>
+    </w:p>
+    <w:p>
+      <w:pPr>
+        <w:pStyle w:val="Titre3"/>
+      </w:pPr>
+      <w:r>
+        <w:t>Dans le programme</w:t>
+      </w:r>
+    </w:p>
+    <w:p>
+      <w:pPr>
+        <w:pStyle w:val="Titre4"/>
+      </w:pPr>
+      <w:r>
+        <w:t>Package be.huygebaert.freebay</w:t>
+      </w:r>
+      <w:r>
+        <w:t>.accessDb.</w:t>
+      </w:r>
+      <w:r>
+        <w:t>Config.java</w:t>
+      </w:r>
+    </w:p>
+    <w:p>
+      <w:pPr>
         <w:rPr>
           <w:rFonts w:ascii="Times New Roman" w:hAnsi="Times New Roman" w:cs="Times New Roman"/>
           <w:sz w:val="24"/>
           <w:szCs w:val="24"/>
         </w:rPr>
-        <w:t>,</w:t>
-      </w:r>
+      </w:pPr>
       <w:r>
         <w:rPr>
           <w:rFonts w:ascii="Times New Roman" w:hAnsi="Times New Roman" w:cs="Times New Roman"/>
           <w:sz w:val="24"/>
           <w:szCs w:val="24"/>
         </w:rPr>
-        <w:t xml:space="preserve"> pourquoi pas un ajout du nom de la liste)</w:t>
+        <w:t xml:space="preserve">Les </w:t>
       </w:r>
       <w:r>
         <w:rPr>
@@ -5373,24 +5435,387 @@
           <w:sz w:val="24"/>
           <w:szCs w:val="24"/>
         </w:rPr>
-        <w:t xml:space="preserve">. </w:t>
+        <w:t>membres</w:t>
+      </w:r>
+      <w:r>
+        <w:rPr>
+          <w:rFonts w:ascii="Times New Roman" w:hAnsi="Times New Roman" w:cs="Times New Roman"/>
+          <w:sz w:val="24"/>
+          <w:szCs w:val="24"/>
+        </w:rPr>
+        <w:t xml:space="preserve"> utiles à la constitution de l’objet URL</w:t>
+      </w:r>
+      <w:r>
+        <w:rPr>
+          <w:rFonts w:ascii="Times New Roman" w:hAnsi="Times New Roman" w:cs="Times New Roman"/>
+          <w:sz w:val="24"/>
+          <w:szCs w:val="24"/>
+        </w:rPr>
+        <w:t xml:space="preserve"> ont été gérée</w:t>
+      </w:r>
+      <w:r>
+        <w:rPr>
+          <w:rFonts w:ascii="Times New Roman" w:hAnsi="Times New Roman" w:cs="Times New Roman"/>
+          <w:sz w:val="24"/>
+          <w:szCs w:val="24"/>
+        </w:rPr>
+        <w:t>s</w:t>
+      </w:r>
+      <w:r>
+        <w:rPr>
+          <w:rFonts w:ascii="Times New Roman" w:hAnsi="Times New Roman" w:cs="Times New Roman"/>
+          <w:sz w:val="24"/>
+          <w:szCs w:val="24"/>
+        </w:rPr>
+        <w:t xml:space="preserve"> dans </w:t>
+      </w:r>
+      <w:r>
+        <w:rPr>
+          <w:rFonts w:ascii="Times New Roman" w:hAnsi="Times New Roman" w:cs="Times New Roman"/>
+          <w:sz w:val="24"/>
+          <w:szCs w:val="24"/>
+        </w:rPr>
+        <w:t>cette</w:t>
+      </w:r>
+      <w:r>
+        <w:rPr>
+          <w:rFonts w:ascii="Times New Roman" w:hAnsi="Times New Roman" w:cs="Times New Roman"/>
+          <w:sz w:val="24"/>
+          <w:szCs w:val="24"/>
+        </w:rPr>
+        <w:t xml:space="preserve"> class</w:t>
+      </w:r>
+      <w:r>
+        <w:rPr>
+          <w:rFonts w:ascii="Times New Roman" w:hAnsi="Times New Roman" w:cs="Times New Roman"/>
+          <w:sz w:val="24"/>
+          <w:szCs w:val="24"/>
+        </w:rPr>
+        <w:t>e</w:t>
+      </w:r>
+      <w:r>
+        <w:rPr>
+          <w:rFonts w:ascii="Times New Roman" w:hAnsi="Times New Roman" w:cs="Times New Roman"/>
+          <w:sz w:val="24"/>
+          <w:szCs w:val="24"/>
+        </w:rPr>
+        <w:t xml:space="preserve"> mère</w:t>
+      </w:r>
+      <w:r>
+        <w:rPr>
+          <w:rFonts w:ascii="Times New Roman" w:hAnsi="Times New Roman" w:cs="Times New Roman"/>
+          <w:sz w:val="24"/>
+          <w:szCs w:val="24"/>
+        </w:rPr>
+        <w:t>.</w:t>
+      </w:r>
+      <w:r>
+        <w:rPr>
+          <w:rFonts w:ascii="Times New Roman" w:hAnsi="Times New Roman" w:cs="Times New Roman"/>
+          <w:sz w:val="24"/>
+          <w:szCs w:val="24"/>
+        </w:rPr>
+        <w:t xml:space="preserve"> </w:t>
       </w:r>
     </w:p>
     <w:p>
       <w:pPr>
-        <w:pStyle w:val="Titre1"/>
-        <w:rPr>
-          <w:lang w:val="fr-FR"/>
-        </w:rPr>
-      </w:pPr>
-      <w:bookmarkStart w:id="4" w:name="_Toc111475910"/>
-      <w:r>
-        <w:rPr>
-          <w:lang w:val="fr-FR"/>
-        </w:rPr>
-        <w:t>Analyse</w:t>
-      </w:r>
-      <w:bookmarkEnd w:id="4"/>
+        <w:rPr>
+          <w:rFonts w:ascii="Times New Roman" w:hAnsi="Times New Roman" w:cs="Times New Roman"/>
+          <w:sz w:val="24"/>
+          <w:szCs w:val="24"/>
+        </w:rPr>
+      </w:pPr>
+      <w:r>
+        <w:rPr>
+          <w:rFonts w:ascii="Times New Roman" w:hAnsi="Times New Roman" w:cs="Times New Roman"/>
+          <w:sz w:val="24"/>
+          <w:szCs w:val="24"/>
+        </w:rPr>
+        <w:t xml:space="preserve">Il vous </w:t>
+      </w:r>
+      <w:r>
+        <w:rPr>
+          <w:rFonts w:ascii="Times New Roman" w:hAnsi="Times New Roman" w:cs="Times New Roman"/>
+          <w:sz w:val="24"/>
+          <w:szCs w:val="24"/>
+        </w:rPr>
+        <w:t>faut</w:t>
+      </w:r>
+      <w:r>
+        <w:rPr>
+          <w:rFonts w:ascii="Times New Roman" w:hAnsi="Times New Roman" w:cs="Times New Roman"/>
+          <w:sz w:val="24"/>
+          <w:szCs w:val="24"/>
+        </w:rPr>
+        <w:t xml:space="preserve"> copier/coller le dossier </w:t>
+      </w:r>
+      <w:r>
+        <w:rPr>
+          <w:rFonts w:ascii="Times New Roman" w:hAnsi="Times New Roman" w:cs="Times New Roman"/>
+          <w:sz w:val="24"/>
+          <w:szCs w:val="24"/>
+        </w:rPr>
+        <w:t>« </w:t>
+      </w:r>
+      <w:proofErr w:type="spellStart"/>
+      <w:r>
+        <w:rPr>
+          <w:rFonts w:ascii="Times New Roman" w:hAnsi="Times New Roman" w:cs="Times New Roman"/>
+          <w:sz w:val="24"/>
+          <w:szCs w:val="24"/>
+        </w:rPr>
+        <w:t>android</w:t>
+      </w:r>
+      <w:proofErr w:type="spellEnd"/>
+      <w:r>
+        <w:rPr>
+          <w:rFonts w:ascii="Times New Roman" w:hAnsi="Times New Roman" w:cs="Times New Roman"/>
+          <w:sz w:val="24"/>
+          <w:szCs w:val="24"/>
+        </w:rPr>
+        <w:t> »</w:t>
+      </w:r>
+      <w:r>
+        <w:rPr>
+          <w:rFonts w:ascii="Times New Roman" w:hAnsi="Times New Roman" w:cs="Times New Roman"/>
+          <w:sz w:val="24"/>
+          <w:szCs w:val="24"/>
+        </w:rPr>
+        <w:t xml:space="preserve"> </w:t>
+      </w:r>
+      <w:r>
+        <w:rPr>
+          <w:rFonts w:ascii="Times New Roman" w:hAnsi="Times New Roman" w:cs="Times New Roman"/>
+          <w:sz w:val="24"/>
+          <w:szCs w:val="24"/>
+        </w:rPr>
+        <w:t>présent dans .</w:t>
+      </w:r>
+      <w:proofErr w:type="spellStart"/>
+      <w:r>
+        <w:rPr>
+          <w:rFonts w:ascii="Times New Roman" w:hAnsi="Times New Roman" w:cs="Times New Roman"/>
+          <w:sz w:val="24"/>
+          <w:szCs w:val="24"/>
+        </w:rPr>
+        <w:t>rar</w:t>
+      </w:r>
+      <w:proofErr w:type="spellEnd"/>
+      <w:r>
+        <w:rPr>
+          <w:rFonts w:ascii="Times New Roman" w:hAnsi="Times New Roman" w:cs="Times New Roman"/>
+          <w:sz w:val="24"/>
+          <w:szCs w:val="24"/>
+        </w:rPr>
+        <w:t xml:space="preserve">, </w:t>
+      </w:r>
+      <w:r>
+        <w:rPr>
+          <w:rFonts w:ascii="Times New Roman" w:hAnsi="Times New Roman" w:cs="Times New Roman"/>
+          <w:sz w:val="24"/>
+          <w:szCs w:val="24"/>
+        </w:rPr>
+        <w:t xml:space="preserve">qui contient </w:t>
+      </w:r>
+      <w:r>
+        <w:rPr>
+          <w:rFonts w:ascii="Times New Roman" w:hAnsi="Times New Roman" w:cs="Times New Roman"/>
+          <w:sz w:val="24"/>
+          <w:szCs w:val="24"/>
+        </w:rPr>
+        <w:t xml:space="preserve">les </w:t>
+      </w:r>
+      <w:proofErr w:type="spellStart"/>
+      <w:r>
+        <w:rPr>
+          <w:rFonts w:ascii="Times New Roman" w:hAnsi="Times New Roman" w:cs="Times New Roman"/>
+          <w:sz w:val="24"/>
+          <w:szCs w:val="24"/>
+        </w:rPr>
+        <w:t>rpcs</w:t>
+      </w:r>
+      <w:proofErr w:type="spellEnd"/>
+      <w:r>
+        <w:rPr>
+          <w:rFonts w:ascii="Times New Roman" w:hAnsi="Times New Roman" w:cs="Times New Roman"/>
+          <w:sz w:val="24"/>
+          <w:szCs w:val="24"/>
+        </w:rPr>
+        <w:t xml:space="preserve"> PHP</w:t>
+      </w:r>
+      <w:r>
+        <w:rPr>
+          <w:rFonts w:ascii="Times New Roman" w:hAnsi="Times New Roman" w:cs="Times New Roman"/>
+          <w:sz w:val="24"/>
+          <w:szCs w:val="24"/>
+        </w:rPr>
+        <w:t xml:space="preserve"> </w:t>
+      </w:r>
+      <w:r>
+        <w:rPr>
+          <w:rFonts w:ascii="Times New Roman" w:hAnsi="Times New Roman" w:cs="Times New Roman"/>
+          <w:sz w:val="24"/>
+          <w:szCs w:val="24"/>
+        </w:rPr>
+        <w:t xml:space="preserve">de mon projet, </w:t>
+      </w:r>
+      <w:r>
+        <w:rPr>
+          <w:rFonts w:ascii="Times New Roman" w:hAnsi="Times New Roman" w:cs="Times New Roman"/>
+          <w:sz w:val="24"/>
+          <w:szCs w:val="24"/>
+        </w:rPr>
+        <w:t>dans le /</w:t>
+      </w:r>
+      <w:proofErr w:type="spellStart"/>
+      <w:r>
+        <w:rPr>
+          <w:rFonts w:ascii="Times New Roman" w:hAnsi="Times New Roman" w:cs="Times New Roman"/>
+          <w:sz w:val="24"/>
+          <w:szCs w:val="24"/>
+        </w:rPr>
+        <w:t>UwAmp</w:t>
+      </w:r>
+      <w:proofErr w:type="spellEnd"/>
+      <w:r>
+        <w:rPr>
+          <w:rFonts w:ascii="Times New Roman" w:hAnsi="Times New Roman" w:cs="Times New Roman"/>
+          <w:sz w:val="24"/>
+          <w:szCs w:val="24"/>
+        </w:rPr>
+        <w:t>/www</w:t>
+      </w:r>
+      <w:r>
+        <w:rPr>
+          <w:rFonts w:ascii="Times New Roman" w:hAnsi="Times New Roman" w:cs="Times New Roman"/>
+          <w:sz w:val="24"/>
+          <w:szCs w:val="24"/>
+        </w:rPr>
+        <w:t>.</w:t>
+      </w:r>
+    </w:p>
+    <w:p>
+      <w:pPr>
+        <w:pStyle w:val="Titre4"/>
+      </w:pPr>
+      <w:r>
+        <w:t>/</w:t>
+      </w:r>
+      <w:proofErr w:type="spellStart"/>
+      <w:r>
+        <w:t>android</w:t>
+      </w:r>
+      <w:proofErr w:type="spellEnd"/>
+      <w:r>
+        <w:t>/</w:t>
+      </w:r>
+      <w:proofErr w:type="spellStart"/>
+      <w:r>
+        <w:t>Config.php</w:t>
+      </w:r>
+      <w:proofErr w:type="spellEnd"/>
+    </w:p>
+    <w:p>
+      <w:pPr>
+        <w:rPr>
+          <w:rFonts w:ascii="Times New Roman" w:hAnsi="Times New Roman" w:cs="Times New Roman"/>
+          <w:sz w:val="24"/>
+          <w:szCs w:val="24"/>
+        </w:rPr>
+      </w:pPr>
+      <w:r>
+        <w:rPr>
+          <w:rFonts w:ascii="Times New Roman" w:hAnsi="Times New Roman" w:cs="Times New Roman"/>
+          <w:sz w:val="24"/>
+          <w:szCs w:val="24"/>
+        </w:rPr>
+        <w:t>De la même manière, les</w:t>
+      </w:r>
+      <w:r>
+        <w:rPr>
+          <w:rFonts w:ascii="Times New Roman" w:hAnsi="Times New Roman" w:cs="Times New Roman"/>
+          <w:sz w:val="24"/>
+          <w:szCs w:val="24"/>
+        </w:rPr>
+        <w:t xml:space="preserve"> variables utiles aux</w:t>
+      </w:r>
+      <w:r>
+        <w:rPr>
+          <w:rFonts w:ascii="Times New Roman" w:hAnsi="Times New Roman" w:cs="Times New Roman"/>
+          <w:sz w:val="24"/>
+          <w:szCs w:val="24"/>
+        </w:rPr>
+        <w:t xml:space="preserve"> appels </w:t>
+      </w:r>
+      <w:r>
+        <w:rPr>
+          <w:rFonts w:ascii="Times New Roman" w:hAnsi="Times New Roman" w:cs="Times New Roman"/>
+          <w:sz w:val="24"/>
+          <w:szCs w:val="24"/>
+        </w:rPr>
+        <w:t>à la</w:t>
+      </w:r>
+      <w:r>
+        <w:rPr>
+          <w:rFonts w:ascii="Times New Roman" w:hAnsi="Times New Roman" w:cs="Times New Roman"/>
+          <w:sz w:val="24"/>
+          <w:szCs w:val="24"/>
+        </w:rPr>
+        <w:t xml:space="preserve"> base de données </w:t>
+      </w:r>
+      <w:r>
+        <w:rPr>
+          <w:rFonts w:ascii="Times New Roman" w:hAnsi="Times New Roman" w:cs="Times New Roman"/>
+          <w:sz w:val="24"/>
+          <w:szCs w:val="24"/>
+        </w:rPr>
+        <w:t>par</w:t>
+      </w:r>
+      <w:r>
+        <w:rPr>
+          <w:rFonts w:ascii="Times New Roman" w:hAnsi="Times New Roman" w:cs="Times New Roman"/>
+          <w:sz w:val="24"/>
+          <w:szCs w:val="24"/>
+        </w:rPr>
+        <w:t xml:space="preserve"> les RPC </w:t>
+      </w:r>
+      <w:r>
+        <w:rPr>
+          <w:rFonts w:ascii="Times New Roman" w:hAnsi="Times New Roman" w:cs="Times New Roman"/>
+          <w:sz w:val="24"/>
+          <w:szCs w:val="24"/>
+        </w:rPr>
+        <w:t>sont centralisées.</w:t>
+      </w:r>
+    </w:p>
+    <w:p>
+      <w:pPr>
+        <w:pStyle w:val="Titre4"/>
+      </w:pPr>
+      <w:r>
+        <w:t>Emuler une carte SD</w:t>
+      </w:r>
+      <w:r>
+        <w:t xml:space="preserve"> (si nécessaire, pour ajouter des images )</w:t>
+      </w:r>
+    </w:p>
+    <w:p>
+      <w:pPr>
+        <w:rPr>
+          <w:rFonts w:ascii="Times New Roman" w:hAnsi="Times New Roman" w:cs="Times New Roman"/>
+          <w:sz w:val="24"/>
+          <w:szCs w:val="24"/>
+        </w:rPr>
+      </w:pPr>
+      <w:r>
+        <w:rPr>
+          <w:rFonts w:ascii="Times New Roman" w:hAnsi="Times New Roman" w:cs="Times New Roman"/>
+          <w:sz w:val="24"/>
+          <w:szCs w:val="24"/>
+        </w:rPr>
+        <w:t xml:space="preserve">Mon AVD ne possédait pas de carte SD. Possiblement, cela sera votre cas aussi. </w:t>
+      </w:r>
     </w:p>
     <w:p>
       <w:pPr>
@@ -5408,7 +5833,7 @@
           <w:szCs w:val="24"/>
           <w:lang w:val="fr-FR"/>
         </w:rPr>
-        <w:t>L’a</w:t>
+        <w:t>J’ai monté la carte SE en fat 32 g</w:t>
       </w:r>
       <w:r>
         <w:rPr>
@@ -5417,17 +5842,29 @@
           <w:szCs w:val="24"/>
           <w:lang w:val="fr-FR"/>
         </w:rPr>
-        <w:t>nalyse</w:t>
-      </w:r>
-      <w:r>
+        <w:t xml:space="preserve">râce à la commande : </w:t>
+      </w:r>
+      <w:r>
+        <w:rPr>
+          <w:rFonts w:ascii="Times New Roman" w:hAnsi="Times New Roman" w:cs="Times New Roman"/>
+          <w:i/>
+          <w:iCs/>
+          <w:sz w:val="24"/>
+          <w:szCs w:val="24"/>
+          <w:lang w:val="fr-FR"/>
+        </w:rPr>
+        <w:t>C:\Users\Gaabr\AppData\Local\Android\Sdk\tools&gt;mksdcard 1024M sdcard1.iso</w:t>
+      </w:r>
+    </w:p>
+    <w:p>
+      <w:pPr>
         <w:rPr>
           <w:rFonts w:ascii="Times New Roman" w:hAnsi="Times New Roman" w:cs="Times New Roman"/>
           <w:sz w:val="24"/>
           <w:szCs w:val="24"/>
           <w:lang w:val="fr-FR"/>
         </w:rPr>
-        <w:t xml:space="preserve"> a été</w:t>
-      </w:r>
+      </w:pPr>
       <w:r>
         <w:rPr>
           <w:rFonts w:ascii="Times New Roman" w:hAnsi="Times New Roman" w:cs="Times New Roman"/>
@@ -5435,8 +5872,9 @@
           <w:szCs w:val="24"/>
           <w:lang w:val="fr-FR"/>
         </w:rPr>
-        <w:t xml:space="preserve"> semi waterfall. </w:t>
-      </w:r>
+        <w:t xml:space="preserve">Depuis l’AVD manager dans </w:t>
+      </w:r>
+      <w:proofErr w:type="spellStart"/>
       <w:r>
         <w:rPr>
           <w:rFonts w:ascii="Times New Roman" w:hAnsi="Times New Roman" w:cs="Times New Roman"/>
@@ -5444,8 +5882,9 @@
           <w:szCs w:val="24"/>
           <w:lang w:val="fr-FR"/>
         </w:rPr>
-        <w:t>Elle m’a permis de d</w:t>
-      </w:r>
+        <w:t>android</w:t>
+      </w:r>
+      <w:proofErr w:type="spellEnd"/>
       <w:r>
         <w:rPr>
           <w:rFonts w:ascii="Times New Roman" w:hAnsi="Times New Roman" w:cs="Times New Roman"/>
@@ -5453,8 +5892,9 @@
           <w:szCs w:val="24"/>
           <w:lang w:val="fr-FR"/>
         </w:rPr>
-        <w:t>émarrer en ayant quelques idées</w:t>
-      </w:r>
+        <w:t xml:space="preserve"> studio, édit l’AVD en question -&gt; show </w:t>
+      </w:r>
+      <w:proofErr w:type="spellStart"/>
       <w:r>
         <w:rPr>
           <w:rFonts w:ascii="Times New Roman" w:hAnsi="Times New Roman" w:cs="Times New Roman"/>
@@ -5462,8 +5902,9 @@
           <w:szCs w:val="24"/>
           <w:lang w:val="fr-FR"/>
         </w:rPr>
-        <w:t xml:space="preserve"> et les structurer</w:t>
-      </w:r>
+        <w:t>advanced</w:t>
+      </w:r>
+      <w:proofErr w:type="spellEnd"/>
       <w:r>
         <w:rPr>
           <w:rFonts w:ascii="Times New Roman" w:hAnsi="Times New Roman" w:cs="Times New Roman"/>
@@ -5471,7 +5912,7 @@
           <w:szCs w:val="24"/>
           <w:lang w:val="fr-FR"/>
         </w:rPr>
-        <w:t xml:space="preserve"> sans perdre les objectifs de vue</w:t>
+        <w:t xml:space="preserve"> settings -&gt;</w:t>
       </w:r>
       <w:r>
         <w:rPr>
@@ -5480,28 +5921,36 @@
           <w:szCs w:val="24"/>
           <w:lang w:val="fr-FR"/>
         </w:rPr>
-        <w:t xml:space="preserve"> et sans trop me dissiper …</w:t>
+        <w:t xml:space="preserve"> </w:t>
+      </w:r>
+      <w:proofErr w:type="spellStart"/>
+      <w:r>
+        <w:rPr>
+          <w:rFonts w:ascii="Times New Roman" w:hAnsi="Times New Roman" w:cs="Times New Roman"/>
+          <w:sz w:val="24"/>
+          <w:szCs w:val="24"/>
+          <w:lang w:val="fr-FR"/>
+        </w:rPr>
+        <w:t>external</w:t>
+      </w:r>
+      <w:proofErr w:type="spellEnd"/>
+      <w:r>
+        <w:rPr>
+          <w:rFonts w:ascii="Times New Roman" w:hAnsi="Times New Roman" w:cs="Times New Roman"/>
+          <w:sz w:val="24"/>
+          <w:szCs w:val="24"/>
+          <w:lang w:val="fr-FR"/>
+        </w:rPr>
+        <w:t xml:space="preserve"> File -&gt; choisir le .iso créé juste avant.</w:t>
       </w:r>
     </w:p>
     <w:p>
       <w:pPr>
-        <w:pStyle w:val="Titre2"/>
-        <w:rPr>
-          <w:lang w:val="en-GB"/>
-        </w:rPr>
-      </w:pPr>
-      <w:bookmarkStart w:id="5" w:name="_Toc111475911"/>
-      <w:r>
-        <w:rPr>
-          <w:lang w:val="en-GB"/>
-        </w:rPr>
-        <w:t>Use case diagram</w:t>
-      </w:r>
-      <w:bookmarkEnd w:id="5"/>
-    </w:p>
-    <w:p>
-      <w:pPr>
-        <w:rPr>
+        <w:jc w:val="center"/>
+        <w:rPr>
+          <w:rFonts w:ascii="Times New Roman" w:hAnsi="Times New Roman" w:cs="Times New Roman"/>
+          <w:sz w:val="24"/>
+          <w:szCs w:val="24"/>
           <w:lang w:val="fr-FR"/>
         </w:rPr>
       </w:pPr>
@@ -5510,10 +5959,10 @@
           <w:noProof/>
         </w:rPr>
         <w:drawing>
-          <wp:inline distT="0" distB="0" distL="0" distR="0" wp14:anchorId="763C4FD5" wp14:editId="303B9134">
-            <wp:extent cx="4508578" cy="3903260"/>
-            <wp:effectExtent l="0" t="0" r="6350" b="2540"/>
-            <wp:docPr id="38" name="Image 38"/>
+          <wp:inline distT="0" distB="0" distL="0" distR="0" wp14:anchorId="690329E6" wp14:editId="064BFDAF">
+            <wp:extent cx="5838093" cy="2878504"/>
+            <wp:effectExtent l="0" t="0" r="0" b="0"/>
+            <wp:docPr id="34" name="Image 34"/>
             <wp:cNvGraphicFramePr>
               <a:graphicFrameLocks xmlns:a="http://schemas.openxmlformats.org/drawingml/2006/main" noChangeAspect="1"/>
             </wp:cNvGraphicFramePr>
@@ -5533,7 +5982,7 @@
                   <pic:spPr>
                     <a:xfrm>
                       <a:off x="0" y="0"/>
-                      <a:ext cx="4513230" cy="3907288"/>
+                      <a:ext cx="5860239" cy="2889423"/>
                     </a:xfrm>
                     <a:prstGeom prst="rect">
                       <a:avLst/>
@@ -5548,94 +5997,50 @@
     </w:p>
     <w:p>
       <w:pPr>
+        <w:pStyle w:val="Titre1"/>
+      </w:pPr>
+      <w:bookmarkStart w:id="1" w:name="_Toc111475907"/>
+      <w:r>
+        <w:t>Lien Git</w:t>
+      </w:r>
+      <w:bookmarkEnd w:id="1"/>
+    </w:p>
+    <w:p>
+      <w:r>
         <w:rPr>
           <w:rFonts w:ascii="Times New Roman" w:hAnsi="Times New Roman" w:cs="Times New Roman"/>
           <w:sz w:val="24"/>
           <w:szCs w:val="24"/>
-          <w:lang w:val="fr-FR"/>
-        </w:rPr>
-      </w:pPr>
-      <w:r>
-        <w:rPr>
-          <w:rFonts w:ascii="Times New Roman" w:hAnsi="Times New Roman" w:cs="Times New Roman"/>
-          <w:sz w:val="24"/>
-          <w:szCs w:val="24"/>
-          <w:lang w:val="fr-FR"/>
-        </w:rPr>
-        <w:t>Afin de présenter la personnalisation du projet, voici l</w:t>
-      </w:r>
-      <w:r>
-        <w:rPr>
-          <w:rFonts w:ascii="Times New Roman" w:hAnsi="Times New Roman" w:cs="Times New Roman"/>
-          <w:sz w:val="24"/>
-          <w:szCs w:val="24"/>
-          <w:lang w:val="fr-FR"/>
-        </w:rPr>
-        <w:t>e</w:t>
-      </w:r>
-      <w:r>
-        <w:rPr>
-          <w:rFonts w:ascii="Times New Roman" w:hAnsi="Times New Roman" w:cs="Times New Roman"/>
-          <w:sz w:val="24"/>
-          <w:szCs w:val="24"/>
-          <w:lang w:val="fr-FR"/>
-        </w:rPr>
-        <w:t xml:space="preserve"> diagramme des</w:t>
-      </w:r>
-      <w:r>
-        <w:rPr>
-          <w:rFonts w:ascii="Times New Roman" w:hAnsi="Times New Roman" w:cs="Times New Roman"/>
-          <w:sz w:val="24"/>
-          <w:szCs w:val="24"/>
-          <w:lang w:val="fr-FR"/>
-        </w:rPr>
-        <w:t xml:space="preserve"> cas d’utilisations</w:t>
-      </w:r>
-      <w:r>
-        <w:rPr>
-          <w:rFonts w:ascii="Times New Roman" w:hAnsi="Times New Roman" w:cs="Times New Roman"/>
-          <w:sz w:val="24"/>
-          <w:szCs w:val="24"/>
-          <w:lang w:val="fr-FR"/>
-        </w:rPr>
-        <w:t>. Les use cases violets sont ceux qui ont été ajouté par rapport à l’analyse de base.</w:t>
-      </w:r>
+        </w:rPr>
+        <w:t>https://github.com/Kira-Atha/Android2-22/tree/Gabriel</w:t>
+      </w:r>
+    </w:p>
+    <w:p/>
+    <w:p/>
+    <w:p/>
+    <w:p/>
+    <w:p/>
+    <w:p>
+      <w:pPr>
+        <w:pStyle w:val="Titre1"/>
+      </w:pPr>
+      <w:bookmarkStart w:id="2" w:name="_Toc111475908"/>
+      <w:r>
+        <w:lastRenderedPageBreak/>
+        <w:t>Base de données</w:t>
+      </w:r>
+      <w:bookmarkEnd w:id="2"/>
     </w:p>
     <w:p>
-      <w:pPr>
-        <w:pStyle w:val="Titre2"/>
-        <w:rPr>
-          <w:lang w:val="fr-FR"/>
-        </w:rPr>
-      </w:pPr>
-      <w:bookmarkStart w:id="6" w:name="_Toc111475913"/>
-      <w:r>
-        <w:rPr>
-          <w:lang w:val="fr-FR"/>
-        </w:rPr>
-        <w:lastRenderedPageBreak/>
-        <w:t>Class diagram</w:t>
-      </w:r>
-      <w:bookmarkEnd w:id="6"/>
-    </w:p>
-    <w:p>
-      <w:pPr>
-        <w:rPr>
-          <w:rFonts w:ascii="Times New Roman" w:hAnsi="Times New Roman" w:cs="Times New Roman"/>
-          <w:sz w:val="24"/>
-          <w:szCs w:val="24"/>
-          <w:lang w:val="fr-FR"/>
-        </w:rPr>
-      </w:pPr>
       <w:r>
         <w:rPr>
           <w:noProof/>
         </w:rPr>
         <w:drawing>
-          <wp:inline distT="0" distB="0" distL="0" distR="0" wp14:anchorId="45633547" wp14:editId="61513360">
-            <wp:extent cx="5760720" cy="2418080"/>
-            <wp:effectExtent l="0" t="0" r="0" b="1270"/>
-            <wp:docPr id="35" name="Image 35"/>
+          <wp:inline distT="0" distB="0" distL="0" distR="0" wp14:anchorId="306BE7BE" wp14:editId="6D300333">
+            <wp:extent cx="5760720" cy="2271395"/>
+            <wp:effectExtent l="0" t="0" r="0" b="0"/>
+            <wp:docPr id="33" name="Image 33"/>
             <wp:cNvGraphicFramePr>
               <a:graphicFrameLocks xmlns:a="http://schemas.openxmlformats.org/drawingml/2006/main" noChangeAspect="1"/>
             </wp:cNvGraphicFramePr>
@@ -5655,6 +6060,314 @@
                   <pic:spPr>
                     <a:xfrm>
                       <a:off x="0" y="0"/>
+                      <a:ext cx="5760720" cy="2271395"/>
+                    </a:xfrm>
+                    <a:prstGeom prst="rect">
+                      <a:avLst/>
+                    </a:prstGeom>
+                  </pic:spPr>
+                </pic:pic>
+              </a:graphicData>
+            </a:graphic>
+          </wp:inline>
+        </w:drawing>
+      </w:r>
+    </w:p>
+    <w:p>
+      <w:pPr>
+        <w:rPr>
+          <w:rFonts w:ascii="Times New Roman" w:hAnsi="Times New Roman" w:cs="Times New Roman"/>
+          <w:sz w:val="24"/>
+          <w:szCs w:val="24"/>
+        </w:rPr>
+      </w:pPr>
+      <w:r>
+        <w:rPr>
+          <w:rFonts w:ascii="Times New Roman" w:hAnsi="Times New Roman" w:cs="Times New Roman"/>
+          <w:sz w:val="24"/>
+          <w:szCs w:val="24"/>
+        </w:rPr>
+        <w:t>L</w:t>
+      </w:r>
+      <w:r>
+        <w:rPr>
+          <w:rFonts w:ascii="Times New Roman" w:hAnsi="Times New Roman" w:cs="Times New Roman"/>
+          <w:sz w:val="24"/>
+          <w:szCs w:val="24"/>
+        </w:rPr>
+        <w:t>a table « </w:t>
+      </w:r>
+      <w:proofErr w:type="spellStart"/>
+      <w:r>
+        <w:rPr>
+          <w:rFonts w:ascii="Times New Roman" w:hAnsi="Times New Roman" w:cs="Times New Roman"/>
+          <w:sz w:val="24"/>
+          <w:szCs w:val="24"/>
+        </w:rPr>
+        <w:t>list_tracked_items</w:t>
+      </w:r>
+      <w:proofErr w:type="spellEnd"/>
+      <w:r>
+        <w:rPr>
+          <w:rFonts w:ascii="Times New Roman" w:hAnsi="Times New Roman" w:cs="Times New Roman"/>
+          <w:sz w:val="24"/>
+          <w:szCs w:val="24"/>
+        </w:rPr>
+        <w:t xml:space="preserve"> » permet d’anticiper une éventuelle amélioration du programme. Par exemple, </w:t>
+      </w:r>
+      <w:r>
+        <w:rPr>
+          <w:rFonts w:ascii="Times New Roman" w:hAnsi="Times New Roman" w:cs="Times New Roman"/>
+          <w:sz w:val="24"/>
+          <w:szCs w:val="24"/>
+        </w:rPr>
+        <w:t>donner la possibilité à l’utilisateur de créer plusieurs listes</w:t>
+      </w:r>
+      <w:r>
+        <w:rPr>
+          <w:rFonts w:ascii="Times New Roman" w:hAnsi="Times New Roman" w:cs="Times New Roman"/>
+          <w:sz w:val="24"/>
+          <w:szCs w:val="24"/>
+        </w:rPr>
+        <w:t xml:space="preserve"> ( Alors</w:t>
+      </w:r>
+      <w:r>
+        <w:rPr>
+          <w:rFonts w:ascii="Times New Roman" w:hAnsi="Times New Roman" w:cs="Times New Roman"/>
+          <w:sz w:val="24"/>
+          <w:szCs w:val="24"/>
+        </w:rPr>
+        <w:t>,</w:t>
+      </w:r>
+      <w:r>
+        <w:rPr>
+          <w:rFonts w:ascii="Times New Roman" w:hAnsi="Times New Roman" w:cs="Times New Roman"/>
+          <w:sz w:val="24"/>
+          <w:szCs w:val="24"/>
+        </w:rPr>
+        <w:t xml:space="preserve"> pourquoi pas un ajout du nom de la liste</w:t>
+      </w:r>
+      <w:r>
+        <w:rPr>
+          <w:rFonts w:ascii="Times New Roman" w:hAnsi="Times New Roman" w:cs="Times New Roman"/>
+          <w:sz w:val="24"/>
+          <w:szCs w:val="24"/>
+        </w:rPr>
+        <w:t xml:space="preserve"> aussi ?</w:t>
+      </w:r>
+      <w:r>
+        <w:rPr>
+          <w:rFonts w:ascii="Times New Roman" w:hAnsi="Times New Roman" w:cs="Times New Roman"/>
+          <w:sz w:val="24"/>
+          <w:szCs w:val="24"/>
+        </w:rPr>
+        <w:t>)</w:t>
+      </w:r>
+      <w:r>
+        <w:rPr>
+          <w:rFonts w:ascii="Times New Roman" w:hAnsi="Times New Roman" w:cs="Times New Roman"/>
+          <w:sz w:val="24"/>
+          <w:szCs w:val="24"/>
+        </w:rPr>
+        <w:t xml:space="preserve">. </w:t>
+      </w:r>
+    </w:p>
+    <w:p>
+      <w:pPr>
+        <w:pStyle w:val="Titre1"/>
+        <w:rPr>
+          <w:lang w:val="fr-FR"/>
+        </w:rPr>
+      </w:pPr>
+      <w:bookmarkStart w:id="3" w:name="_Toc111475910"/>
+      <w:r>
+        <w:rPr>
+          <w:lang w:val="fr-FR"/>
+        </w:rPr>
+        <w:t>Analyse</w:t>
+      </w:r>
+      <w:bookmarkEnd w:id="3"/>
+    </w:p>
+    <w:p>
+      <w:pPr>
+        <w:pStyle w:val="Titre2"/>
+        <w:rPr>
+          <w:lang w:val="en-GB"/>
+        </w:rPr>
+      </w:pPr>
+      <w:bookmarkStart w:id="4" w:name="_Toc111475911"/>
+      <w:r>
+        <w:rPr>
+          <w:lang w:val="en-GB"/>
+        </w:rPr>
+        <w:t>Use case diagram</w:t>
+      </w:r>
+      <w:bookmarkEnd w:id="4"/>
+    </w:p>
+    <w:p>
+      <w:pPr>
+        <w:rPr>
+          <w:lang w:val="fr-FR"/>
+        </w:rPr>
+      </w:pPr>
+      <w:r>
+        <w:rPr>
+          <w:noProof/>
+        </w:rPr>
+        <w:drawing>
+          <wp:inline distT="0" distB="0" distL="0" distR="0" wp14:anchorId="763C4FD5" wp14:editId="303B9134">
+            <wp:extent cx="4508578" cy="3903260"/>
+            <wp:effectExtent l="0" t="0" r="6350" b="2540"/>
+            <wp:docPr id="38" name="Image 38"/>
+            <wp:cNvGraphicFramePr>
+              <a:graphicFrameLocks xmlns:a="http://schemas.openxmlformats.org/drawingml/2006/main" noChangeAspect="1"/>
+            </wp:cNvGraphicFramePr>
+            <a:graphic xmlns:a="http://schemas.openxmlformats.org/drawingml/2006/main">
+              <a:graphicData uri="http://schemas.openxmlformats.org/drawingml/2006/picture">
+                <pic:pic xmlns:pic="http://schemas.openxmlformats.org/drawingml/2006/picture">
+                  <pic:nvPicPr>
+                    <pic:cNvPr id="1" name=""/>
+                    <pic:cNvPicPr/>
+                  </pic:nvPicPr>
+                  <pic:blipFill>
+                    <a:blip r:embed="rId11"/>
+                    <a:stretch>
+                      <a:fillRect/>
+                    </a:stretch>
+                  </pic:blipFill>
+                  <pic:spPr>
+                    <a:xfrm>
+                      <a:off x="0" y="0"/>
+                      <a:ext cx="4513230" cy="3907288"/>
+                    </a:xfrm>
+                    <a:prstGeom prst="rect">
+                      <a:avLst/>
+                    </a:prstGeom>
+                  </pic:spPr>
+                </pic:pic>
+              </a:graphicData>
+            </a:graphic>
+          </wp:inline>
+        </w:drawing>
+      </w:r>
+    </w:p>
+    <w:p>
+      <w:pPr>
+        <w:rPr>
+          <w:rFonts w:ascii="Times New Roman" w:hAnsi="Times New Roman" w:cs="Times New Roman"/>
+          <w:sz w:val="24"/>
+          <w:szCs w:val="24"/>
+          <w:lang w:val="fr-FR"/>
+        </w:rPr>
+      </w:pPr>
+      <w:r>
+        <w:rPr>
+          <w:rFonts w:ascii="Times New Roman" w:hAnsi="Times New Roman" w:cs="Times New Roman"/>
+          <w:sz w:val="24"/>
+          <w:szCs w:val="24"/>
+          <w:lang w:val="fr-FR"/>
+        </w:rPr>
+        <w:t>Afin de présenter la personnalisation du projet, voici l</w:t>
+      </w:r>
+      <w:r>
+        <w:rPr>
+          <w:rFonts w:ascii="Times New Roman" w:hAnsi="Times New Roman" w:cs="Times New Roman"/>
+          <w:sz w:val="24"/>
+          <w:szCs w:val="24"/>
+          <w:lang w:val="fr-FR"/>
+        </w:rPr>
+        <w:t>e</w:t>
+      </w:r>
+      <w:r>
+        <w:rPr>
+          <w:rFonts w:ascii="Times New Roman" w:hAnsi="Times New Roman" w:cs="Times New Roman"/>
+          <w:sz w:val="24"/>
+          <w:szCs w:val="24"/>
+          <w:lang w:val="fr-FR"/>
+        </w:rPr>
+        <w:t xml:space="preserve"> diagramme des</w:t>
+      </w:r>
+      <w:r>
+        <w:rPr>
+          <w:rFonts w:ascii="Times New Roman" w:hAnsi="Times New Roman" w:cs="Times New Roman"/>
+          <w:sz w:val="24"/>
+          <w:szCs w:val="24"/>
+          <w:lang w:val="fr-FR"/>
+        </w:rPr>
+        <w:t xml:space="preserve"> cas d’utilisations</w:t>
+      </w:r>
+      <w:r>
+        <w:rPr>
+          <w:rFonts w:ascii="Times New Roman" w:hAnsi="Times New Roman" w:cs="Times New Roman"/>
+          <w:sz w:val="24"/>
+          <w:szCs w:val="24"/>
+          <w:lang w:val="fr-FR"/>
+        </w:rPr>
+        <w:t>. Les use cases violets sont ceux qui ont été ajouté par rapport à l’analyse de base.</w:t>
+      </w:r>
+    </w:p>
+    <w:p>
+      <w:pPr>
+        <w:pStyle w:val="Titre2"/>
+        <w:rPr>
+          <w:lang w:val="fr-FR"/>
+        </w:rPr>
+      </w:pPr>
+      <w:bookmarkStart w:id="5" w:name="_Toc111475913"/>
+      <w:r>
+        <w:rPr>
+          <w:lang w:val="fr-FR"/>
+        </w:rPr>
+        <w:lastRenderedPageBreak/>
+        <w:t xml:space="preserve">Class </w:t>
+      </w:r>
+      <w:proofErr w:type="spellStart"/>
+      <w:r>
+        <w:rPr>
+          <w:lang w:val="fr-FR"/>
+        </w:rPr>
+        <w:t>diagram</w:t>
+      </w:r>
+      <w:bookmarkEnd w:id="5"/>
+      <w:proofErr w:type="spellEnd"/>
+    </w:p>
+    <w:p>
+      <w:pPr>
+        <w:rPr>
+          <w:rFonts w:ascii="Times New Roman" w:hAnsi="Times New Roman" w:cs="Times New Roman"/>
+          <w:sz w:val="24"/>
+          <w:szCs w:val="24"/>
+          <w:lang w:val="fr-FR"/>
+        </w:rPr>
+      </w:pPr>
+      <w:r>
+        <w:rPr>
+          <w:noProof/>
+        </w:rPr>
+        <w:drawing>
+          <wp:inline distT="0" distB="0" distL="0" distR="0" wp14:anchorId="45633547" wp14:editId="61513360">
+            <wp:extent cx="5760720" cy="2418080"/>
+            <wp:effectExtent l="0" t="0" r="0" b="1270"/>
+            <wp:docPr id="35" name="Image 35"/>
+            <wp:cNvGraphicFramePr>
+              <a:graphicFrameLocks xmlns:a="http://schemas.openxmlformats.org/drawingml/2006/main" noChangeAspect="1"/>
+            </wp:cNvGraphicFramePr>
+            <a:graphic xmlns:a="http://schemas.openxmlformats.org/drawingml/2006/main">
+              <a:graphicData uri="http://schemas.openxmlformats.org/drawingml/2006/picture">
+                <pic:pic xmlns:pic="http://schemas.openxmlformats.org/drawingml/2006/picture">
+                  <pic:nvPicPr>
+                    <pic:cNvPr id="1" name=""/>
+                    <pic:cNvPicPr/>
+                  </pic:nvPicPr>
+                  <pic:blipFill>
+                    <a:blip r:embed="rId12"/>
+                    <a:stretch>
+                      <a:fillRect/>
+                    </a:stretch>
+                  </pic:blipFill>
+                  <pic:spPr>
+                    <a:xfrm>
+                      <a:off x="0" y="0"/>
                       <a:ext cx="5760720" cy="2418080"/>
                     </a:xfrm>
                     <a:prstGeom prst="rect">
@@ -5693,7 +6406,7 @@
           <w:szCs w:val="24"/>
           <w:lang w:val="fr-FR"/>
         </w:rPr>
-        <w:t xml:space="preserve">L’utilisateur possède donc deux références (liste) d’objets. La première concerne ceux qu’il vend. La deuxième concerne ceux qu’il suit. Pour un objet mis en vente, il est intéressant de connaître son vendeur afin de calculer la distance entre ce dernier et la </w:t>
+        <w:t xml:space="preserve">L’utilisateur possède donc deux références </w:t>
       </w:r>
       <w:r>
         <w:rPr>
@@ -5702,7 +6415,43 @@
           <w:szCs w:val="24"/>
           <w:lang w:val="fr-FR"/>
         </w:rPr>
-        <w:t>personne qui consulte les détails de l’objet. En revanche, il n’est pas utile de savoir qui suit cet objet, puisque nous savons quels objets sont suivis par un utilisateur.</w:t>
+        <w:t>d’items</w:t>
+      </w:r>
+      <w:r>
+        <w:rPr>
+          <w:rFonts w:ascii="Times New Roman" w:hAnsi="Times New Roman" w:cs="Times New Roman"/>
+          <w:sz w:val="24"/>
+          <w:szCs w:val="24"/>
+          <w:lang w:val="fr-FR"/>
+        </w:rPr>
+        <w:t xml:space="preserve">. La première concerne ceux qu’il vend. La deuxième concerne ceux qu’il suit. Pour un objet mis en vente, il est intéressant de connaître son vendeur afin de calculer la distance entre ce dernier et la </w:t>
+      </w:r>
+      <w:r>
+        <w:rPr>
+          <w:rFonts w:ascii="Times New Roman" w:hAnsi="Times New Roman" w:cs="Times New Roman"/>
+          <w:sz w:val="24"/>
+          <w:szCs w:val="24"/>
+          <w:lang w:val="fr-FR"/>
+        </w:rPr>
+        <w:t xml:space="preserve">personne qui consulte les détails de l’objet. En revanche, il n’est pas utile de </w:t>
+      </w:r>
+      <w:r>
+        <w:rPr>
+          <w:rFonts w:ascii="Times New Roman" w:hAnsi="Times New Roman" w:cs="Times New Roman"/>
+          <w:sz w:val="24"/>
+          <w:szCs w:val="24"/>
+          <w:lang w:val="fr-FR"/>
+        </w:rPr>
+        <w:t>savoir par qui il est suivi</w:t>
+      </w:r>
+      <w:r>
+        <w:rPr>
+          <w:rFonts w:ascii="Times New Roman" w:hAnsi="Times New Roman" w:cs="Times New Roman"/>
+          <w:sz w:val="24"/>
+          <w:szCs w:val="24"/>
+          <w:lang w:val="fr-FR"/>
+        </w:rPr>
+        <w:t>, puisque nous savons quels objets sont suivis par un utilisateur.</w:t>
       </w:r>
     </w:p>
     <w:p/>
@@ -5713,7 +6462,7 @@
     <w:p/>
     <w:p/>
     <w:sectPr>
-      <w:footerReference w:type="default" r:id="rId11"/>
+      <w:footerReference w:type="default" r:id="rId13"/>
       <w:pgSz w:w="11906" w:h="16838"/>
       <w:pgMar w:top="1417" w:right="1417" w:bottom="1417" w:left="1417" w:header="708" w:footer="708" w:gutter="0"/>
       <w:pgNumType w:start="0"/>
@@ -5760,7 +6509,6 @@
         <w:docPartUnique/>
       </w:docPartObj>
     </w:sdtPr>
-    <w:sdtEndPr/>
     <w:sdtContent>
       <w:p>
         <w:pPr>
@@ -6996,6 +7744,118 @@
     </w:lvl>
   </w:abstractNum>
   <w:abstractNum w:abstractNumId="6" w15:restartNumberingAfterBreak="0">
+    <w:nsid w:val="132366B2"/>
+    <w:multiLevelType w:val="hybridMultilevel"/>
+    <w:tmpl w:val="759ECB14"/>
+    <w:lvl w:ilvl="0" w:tplc="012666A6">
+      <w:numFmt w:val="bullet"/>
+      <w:lvlText w:val=""/>
+      <w:lvlJc w:val="left"/>
+      <w:pPr>
+        <w:ind w:left="720" w:hanging="360"/>
+      </w:pPr>
+      <w:rPr>
+        <w:rFonts w:ascii="Wingdings" w:eastAsiaTheme="minorHAnsi" w:hAnsi="Wingdings" w:cs="Times New Roman" w:hint="default"/>
+      </w:rPr>
+    </w:lvl>
+    <w:lvl w:ilvl="1" w:tplc="040C0003" w:tentative="1">
+      <w:start w:val="1"/>
+      <w:numFmt w:val="bullet"/>
+      <w:lvlText w:val="o"/>
+      <w:lvlJc w:val="left"/>
+      <w:pPr>
+        <w:ind w:left="1440" w:hanging="360"/>
+      </w:pPr>
+      <w:rPr>
+        <w:rFonts w:ascii="Courier New" w:hAnsi="Courier New" w:cs="Courier New" w:hint="default"/>
+      </w:rPr>
+    </w:lvl>
+    <w:lvl w:ilvl="2" w:tplc="040C0005" w:tentative="1">
+      <w:start w:val="1"/>
+      <w:numFmt w:val="bullet"/>
+      <w:lvlText w:val=""/>
+      <w:lvlJc w:val="left"/>
+      <w:pPr>
+        <w:ind w:left="2160" w:hanging="360"/>
+      </w:pPr>
+      <w:rPr>
+        <w:rFonts w:ascii="Wingdings" w:hAnsi="Wingdings" w:hint="default"/>
+      </w:rPr>
+    </w:lvl>
+    <w:lvl w:ilvl="3" w:tplc="040C0001" w:tentative="1">
+      <w:start w:val="1"/>
+      <w:numFmt w:val="bullet"/>
+      <w:lvlText w:val=""/>
+      <w:lvlJc w:val="left"/>
+      <w:pPr>
+        <w:ind w:left="2880" w:hanging="360"/>
+      </w:pPr>
+      <w:rPr>
+        <w:rFonts w:ascii="Symbol" w:hAnsi="Symbol" w:hint="default"/>
+      </w:rPr>
+    </w:lvl>
+    <w:lvl w:ilvl="4" w:tplc="040C0003" w:tentative="1">
+      <w:start w:val="1"/>
+      <w:numFmt w:val="bullet"/>
+      <w:lvlText w:val="o"/>
+      <w:lvlJc w:val="left"/>
+      <w:pPr>
+        <w:ind w:left="3600" w:hanging="360"/>
+      </w:pPr>
+      <w:rPr>
+        <w:rFonts w:ascii="Courier New" w:hAnsi="Courier New" w:cs="Courier New" w:hint="default"/>
+      </w:rPr>
+    </w:lvl>
+    <w:lvl w:ilvl="5" w:tplc="040C0005" w:tentative="1">
+      <w:start w:val="1"/>
+      <w:numFmt w:val="bullet"/>
+      <w:lvlText w:val=""/>
+      <w:lvlJc w:val="left"/>
+      <w:pPr>
+        <w:ind w:left="4320" w:hanging="360"/>
+      </w:pPr>
+      <w:rPr>
+        <w:rFonts w:ascii="Wingdings" w:hAnsi="Wingdings" w:hint="default"/>
+      </w:rPr>
+    </w:lvl>
+    <w:lvl w:ilvl="6" w:tplc="040C0001" w:tentative="1">
+      <w:start w:val="1"/>
+      <w:numFmt w:val="bullet"/>
+      <w:lvlText w:val=""/>
+      <w:lvlJc w:val="left"/>
+      <w:pPr>
+        <w:ind w:left="5040" w:hanging="360"/>
+      </w:pPr>
+      <w:rPr>
+        <w:rFonts w:ascii="Symbol" w:hAnsi="Symbol" w:hint="default"/>
+      </w:rPr>
+    </w:lvl>
+    <w:lvl w:ilvl="7" w:tplc="040C0003" w:tentative="1">
+      <w:start w:val="1"/>
+      <w:numFmt w:val="bullet"/>
+      <w:lvlText w:val="o"/>
+      <w:lvlJc w:val="left"/>
+      <w:pPr>
+        <w:ind w:left="5760" w:hanging="360"/>
+      </w:pPr>
+      <w:rPr>
+        <w:rFonts w:ascii="Courier New" w:hAnsi="Courier New" w:cs="Courier New" w:hint="default"/>
+      </w:rPr>
+    </w:lvl>
+    <w:lvl w:ilvl="8" w:tplc="040C0005" w:tentative="1">
+      <w:start w:val="1"/>
+      <w:numFmt w:val="bullet"/>
+      <w:lvlText w:val=""/>
+      <w:lvlJc w:val="left"/>
+      <w:pPr>
+        <w:ind w:left="6480" w:hanging="360"/>
+      </w:pPr>
+      <w:rPr>
+        <w:rFonts w:ascii="Wingdings" w:hAnsi="Wingdings" w:hint="default"/>
+      </w:rPr>
+    </w:lvl>
+  </w:abstractNum>
+  <w:abstractNum w:abstractNumId="7" w15:restartNumberingAfterBreak="0">
     <w:nsid w:val="1D922765"/>
     <w:multiLevelType w:val="hybridMultilevel"/>
     <w:tmpl w:val="F43EB59E"/>
@@ -7108,7 +7968,7 @@
       </w:rPr>
     </w:lvl>
   </w:abstractNum>
-  <w:abstractNum w:abstractNumId="7" w15:restartNumberingAfterBreak="0">
+  <w:abstractNum w:abstractNumId="8" w15:restartNumberingAfterBreak="0">
     <w:nsid w:val="242264E4"/>
     <w:multiLevelType w:val="hybridMultilevel"/>
     <w:tmpl w:val="A8B24FEC"/>
@@ -7320,7 +8180,7 @@
       </w:rPr>
     </w:lvl>
   </w:abstractNum>
-  <w:abstractNum w:abstractNumId="8" w15:restartNumberingAfterBreak="0">
+  <w:abstractNum w:abstractNumId="9" w15:restartNumberingAfterBreak="0">
     <w:nsid w:val="26A82583"/>
     <w:multiLevelType w:val="hybridMultilevel"/>
     <w:tmpl w:val="91CE14C6"/>
@@ -7532,7 +8392,7 @@
       </w:rPr>
     </w:lvl>
   </w:abstractNum>
-  <w:abstractNum w:abstractNumId="9" w15:restartNumberingAfterBreak="0">
+  <w:abstractNum w:abstractNumId="10" w15:restartNumberingAfterBreak="0">
     <w:nsid w:val="2D0F45AE"/>
     <w:multiLevelType w:val="hybridMultilevel"/>
     <w:tmpl w:val="EAA2FD6C"/>
@@ -7744,7 +8604,7 @@
       </w:rPr>
     </w:lvl>
   </w:abstractNum>
-  <w:abstractNum w:abstractNumId="10" w15:restartNumberingAfterBreak="0">
+  <w:abstractNum w:abstractNumId="11" w15:restartNumberingAfterBreak="0">
     <w:nsid w:val="3190131E"/>
     <w:multiLevelType w:val="hybridMultilevel"/>
     <w:tmpl w:val="48044354"/>
@@ -7956,7 +8816,7 @@
       </w:rPr>
     </w:lvl>
   </w:abstractNum>
-  <w:abstractNum w:abstractNumId="11" w15:restartNumberingAfterBreak="0">
+  <w:abstractNum w:abstractNumId="12" w15:restartNumberingAfterBreak="0">
     <w:nsid w:val="37656AC6"/>
     <w:multiLevelType w:val="hybridMultilevel"/>
     <w:tmpl w:val="0770BD58"/>
@@ -8168,7 +9028,7 @@
       </w:rPr>
     </w:lvl>
   </w:abstractNum>
-  <w:abstractNum w:abstractNumId="12" w15:restartNumberingAfterBreak="0">
+  <w:abstractNum w:abstractNumId="13" w15:restartNumberingAfterBreak="0">
     <w:nsid w:val="3F491397"/>
     <w:multiLevelType w:val="hybridMultilevel"/>
     <w:tmpl w:val="8CBA48BE"/>
@@ -8380,7 +9240,7 @@
       </w:rPr>
     </w:lvl>
   </w:abstractNum>
-  <w:abstractNum w:abstractNumId="13" w15:restartNumberingAfterBreak="0">
+  <w:abstractNum w:abstractNumId="14" w15:restartNumberingAfterBreak="0">
     <w:nsid w:val="50C00D18"/>
     <w:multiLevelType w:val="hybridMultilevel"/>
     <w:tmpl w:val="0270DA0E"/>
@@ -8592,7 +9452,7 @@
       </w:rPr>
     </w:lvl>
   </w:abstractNum>
-  <w:abstractNum w:abstractNumId="14" w15:restartNumberingAfterBreak="0">
+  <w:abstractNum w:abstractNumId="15" w15:restartNumberingAfterBreak="0">
     <w:nsid w:val="57577339"/>
     <w:multiLevelType w:val="multilevel"/>
     <w:tmpl w:val="2794E498"/>
@@ -8821,7 +9681,7 @@
       </w:rPr>
     </w:lvl>
   </w:abstractNum>
-  <w:abstractNum w:abstractNumId="15" w15:restartNumberingAfterBreak="0">
+  <w:abstractNum w:abstractNumId="16" w15:restartNumberingAfterBreak="0">
     <w:nsid w:val="62CD311A"/>
     <w:multiLevelType w:val="hybridMultilevel"/>
     <w:tmpl w:val="C60C5436"/>
@@ -9033,7 +9893,7 @@
       </w:rPr>
     </w:lvl>
   </w:abstractNum>
-  <w:abstractNum w:abstractNumId="16" w15:restartNumberingAfterBreak="0">
+  <w:abstractNum w:abstractNumId="17" w15:restartNumberingAfterBreak="0">
     <w:nsid w:val="67F57B9B"/>
     <w:multiLevelType w:val="hybridMultilevel"/>
     <w:tmpl w:val="1696BFB8"/>
@@ -9172,7 +10032,7 @@
       </w:rPr>
     </w:lvl>
   </w:abstractNum>
-  <w:abstractNum w:abstractNumId="17" w15:restartNumberingAfterBreak="0">
+  <w:abstractNum w:abstractNumId="18" w15:restartNumberingAfterBreak="0">
     <w:nsid w:val="6A78515A"/>
     <w:multiLevelType w:val="hybridMultilevel"/>
     <w:tmpl w:val="5BB6B8BA"/>
@@ -9284,7 +10144,7 @@
       </w:rPr>
     </w:lvl>
   </w:abstractNum>
-  <w:abstractNum w:abstractNumId="18" w15:restartNumberingAfterBreak="0">
+  <w:abstractNum w:abstractNumId="19" w15:restartNumberingAfterBreak="0">
     <w:nsid w:val="71E234BF"/>
     <w:multiLevelType w:val="hybridMultilevel"/>
     <w:tmpl w:val="A6D000D2"/>
@@ -9496,7 +10356,7 @@
       </w:rPr>
     </w:lvl>
   </w:abstractNum>
-  <w:abstractNum w:abstractNumId="19" w15:restartNumberingAfterBreak="0">
+  <w:abstractNum w:abstractNumId="20" w15:restartNumberingAfterBreak="0">
     <w:nsid w:val="7D630D59"/>
     <w:multiLevelType w:val="hybridMultilevel"/>
     <w:tmpl w:val="9AD09F10"/>
@@ -9610,16 +10470,16 @@
     </w:lvl>
   </w:abstractNum>
   <w:num w:numId="1" w16cid:durableId="1066731068">
-    <w:abstractNumId w:val="16"/>
+    <w:abstractNumId w:val="17"/>
   </w:num>
   <w:num w:numId="2" w16cid:durableId="1738899258">
-    <w:abstractNumId w:val="19"/>
+    <w:abstractNumId w:val="20"/>
   </w:num>
   <w:num w:numId="3" w16cid:durableId="721514251">
-    <w:abstractNumId w:val="6"/>
+    <w:abstractNumId w:val="7"/>
   </w:num>
   <w:num w:numId="4" w16cid:durableId="1267344762">
-    <w:abstractNumId w:val="17"/>
+    <w:abstractNumId w:val="18"/>
   </w:num>
   <w:num w:numId="5" w16cid:durableId="2014606875">
     <w:abstractNumId w:val="2"/>
@@ -9628,19 +10488,19 @@
     <w:abstractNumId w:val="5"/>
   </w:num>
   <w:num w:numId="7" w16cid:durableId="578947801">
-    <w:abstractNumId w:val="18"/>
+    <w:abstractNumId w:val="19"/>
   </w:num>
   <w:num w:numId="8" w16cid:durableId="1614510563">
+    <w:abstractNumId w:val="11"/>
+  </w:num>
+  <w:num w:numId="9" w16cid:durableId="1121191611">
     <w:abstractNumId w:val="10"/>
   </w:num>
-  <w:num w:numId="9" w16cid:durableId="1121191611">
-    <w:abstractNumId w:val="9"/>
-  </w:num>
   <w:num w:numId="10" w16cid:durableId="1696999291">
-    <w:abstractNumId w:val="11"/>
+    <w:abstractNumId w:val="12"/>
   </w:num>
   <w:num w:numId="11" w16cid:durableId="1250038336">
-    <w:abstractNumId w:val="8"/>
+    <w:abstractNumId w:val="9"/>
   </w:num>
   <w:num w:numId="12" w16cid:durableId="1411542275">
     <w:abstractNumId w:val="0"/>
@@ -9649,25 +10509,28 @@
     <w:abstractNumId w:val="3"/>
   </w:num>
   <w:num w:numId="14" w16cid:durableId="2022855861">
-    <w:abstractNumId w:val="13"/>
+    <w:abstractNumId w:val="14"/>
   </w:num>
   <w:num w:numId="15" w16cid:durableId="1583680294">
     <w:abstractNumId w:val="1"/>
   </w:num>
   <w:num w:numId="16" w16cid:durableId="1572350572">
-    <w:abstractNumId w:val="7"/>
+    <w:abstractNumId w:val="8"/>
   </w:num>
   <w:num w:numId="17" w16cid:durableId="732506404">
     <w:abstractNumId w:val="4"/>
   </w:num>
   <w:num w:numId="18" w16cid:durableId="1968466500">
+    <w:abstractNumId w:val="16"/>
+  </w:num>
+  <w:num w:numId="19" w16cid:durableId="60719095">
+    <w:abstractNumId w:val="13"/>
+  </w:num>
+  <w:num w:numId="20" w16cid:durableId="179198652">
     <w:abstractNumId w:val="15"/>
   </w:num>
-  <w:num w:numId="19" w16cid:durableId="60719095">
-    <w:abstractNumId w:val="12"/>
-  </w:num>
-  <w:num w:numId="20" w16cid:durableId="179198652">
-    <w:abstractNumId w:val="14"/>
+  <w:num w:numId="21" w16cid:durableId="2042632640">
+    <w:abstractNumId w:val="6"/>
   </w:num>
 </w:numbering>
 </file>

</xml_diff>